<commit_message>
new cyber threats added, n quiz dissertation little changes
</commit_message>
<xml_diff>
--- a/Dissertation.docx
+++ b/Dissertation.docx
@@ -10,7 +10,6 @@
           <w:docPartUnique/>
         </w:docPartObj>
       </w:sdtPr>
-      <w:sdtEndPr/>
       <w:sdtContent>
         <w:p>
           <w:r>
@@ -102,7 +101,6 @@
                                     <w:calendar w:val="gregorian"/>
                                   </w:date>
                                 </w:sdtPr>
-                                <w:sdtEndPr/>
                                 <w:sdtContent>
                                   <w:p>
                                     <w:pPr>
@@ -284,7 +282,6 @@
                                   <w:dataBinding w:prefixMappings="xmlns:ns0='http://purl.org/dc/elements/1.1/' xmlns:ns1='http://schemas.openxmlformats.org/package/2006/metadata/core-properties' " w:xpath="/ns1:coreProperties[1]/ns0:creator[1]" w:storeItemID="{6C3C8BC8-F283-45AE-878A-BAB7291924A1}"/>
                                   <w:text/>
                                 </w:sdtPr>
-                                <w:sdtEndPr/>
                                 <w:sdtContent>
                                   <w:p>
                                     <w:pPr>
@@ -330,7 +327,6 @@
                                     <w:dataBinding w:prefixMappings="xmlns:ns0='http://schemas.openxmlformats.org/officeDocument/2006/extended-properties' " w:xpath="/ns0:Properties[1]/ns0:Company[1]" w:storeItemID="{6668398D-A668-4E3E-A5EB-62B293D839F1}"/>
                                     <w:text/>
                                   </w:sdtPr>
-                                  <w:sdtEndPr/>
                                   <w:sdtContent>
                                     <w:r>
                                       <w:rPr>
@@ -564,7 +560,6 @@
                                     <w:dataBinding w:prefixMappings="xmlns:ns0='http://purl.org/dc/elements/1.1/' xmlns:ns1='http://schemas.openxmlformats.org/package/2006/metadata/core-properties' " w:xpath="/ns1:coreProperties[1]/ns0:title[1]" w:storeItemID="{6C3C8BC8-F283-45AE-878A-BAB7291924A1}"/>
                                     <w:text w:multiLine="1"/>
                                   </w:sdtPr>
-                                  <w:sdtEndPr/>
                                   <w:sdtContent>
                                     <w:r>
                                       <w:rPr>
@@ -592,7 +587,6 @@
                                   <w:dataBinding w:prefixMappings="xmlns:ns0='http://purl.org/dc/elements/1.1/' xmlns:ns1='http://schemas.openxmlformats.org/package/2006/metadata/core-properties' " w:xpath="/ns1:coreProperties[1]/ns0:subject[1]" w:storeItemID="{6C3C8BC8-F283-45AE-878A-BAB7291924A1}"/>
                                   <w:text/>
                                 </w:sdtPr>
-                                <w:sdtEndPr/>
                                 <w:sdtContent>
                                   <w:p>
                                     <w:pPr>
@@ -2799,7 +2793,6 @@
                 <w:docPart w:val="DefaultPlaceholder_-1854013440"/>
               </w:placeholder>
             </w:sdtPr>
-            <w:sdtEndPr/>
             <w:sdtContent>
               <w:r>
                 <w:rPr>
@@ -2836,46 +2829,13 @@
                 <w:docPart w:val="DefaultPlaceholder_-1854013440"/>
               </w:placeholder>
             </w:sdtPr>
-            <w:sdtEndPr/>
             <w:sdtContent>
               <w:r>
                 <w:rPr>
                   <w:rFonts w:eastAsia="Times New Roman"/>
                   <w:color w:val="000000"/>
                 </w:rPr>
-                <w:t>(</w:t>
-              </w:r>
-              <w:proofErr w:type="spellStart"/>
-              <w:r>
-                <w:rPr>
-                  <w:rFonts w:eastAsia="Times New Roman"/>
-                  <w:color w:val="000000"/>
-                </w:rPr>
-                <w:t>Ruangkana</w:t>
-              </w:r>
-              <w:proofErr w:type="spellEnd"/>
-              <w:r>
-                <w:rPr>
-                  <w:rFonts w:eastAsia="Times New Roman"/>
-                  <w:color w:val="000000"/>
-                </w:rPr>
-                <w:t xml:space="preserve"> and </w:t>
-              </w:r>
-              <w:proofErr w:type="spellStart"/>
-              <w:r>
-                <w:rPr>
-                  <w:rFonts w:eastAsia="Times New Roman"/>
-                  <w:color w:val="000000"/>
-                </w:rPr>
-                <w:t>Kessuvan</w:t>
-              </w:r>
-              <w:proofErr w:type="spellEnd"/>
-              <w:r>
-                <w:rPr>
-                  <w:rFonts w:eastAsia="Times New Roman"/>
-                  <w:color w:val="000000"/>
-                </w:rPr>
-                <w:t>, 2019)</w:t>
+                <w:t>(Ruangkana and Kessuvan, 2019)</w:t>
               </w:r>
             </w:sdtContent>
           </w:sdt>
@@ -2929,7 +2889,6 @@
                 <w:docPart w:val="DefaultPlaceholder_-1854013440"/>
               </w:placeholder>
             </w:sdtPr>
-            <w:sdtEndPr/>
             <w:sdtContent>
               <w:r>
                 <w:rPr>
@@ -2964,27 +2923,12 @@
                 <w:docPart w:val="DefaultPlaceholder_-1854013440"/>
               </w:placeholder>
             </w:sdtPr>
-            <w:sdtEndPr/>
             <w:sdtContent>
               <w:r>
                 <w:rPr>
                   <w:color w:val="000000"/>
                 </w:rPr>
-                <w:t xml:space="preserve">(Aleksandrova, </w:t>
-              </w:r>
-              <w:proofErr w:type="spellStart"/>
-              <w:r>
-                <w:rPr>
-                  <w:color w:val="000000"/>
-                </w:rPr>
-                <w:t>Khramova</w:t>
-              </w:r>
-              <w:proofErr w:type="spellEnd"/>
-              <w:r>
-                <w:rPr>
-                  <w:color w:val="000000"/>
-                </w:rPr>
-                <w:t xml:space="preserve"> and Kurkin, 2018)</w:t>
+                <w:t>(Aleksandrova, Khramova and Kurkin, 2018)</w:t>
               </w:r>
             </w:sdtContent>
           </w:sdt>
@@ -3005,7 +2949,6 @@
                 <w:docPart w:val="DefaultPlaceholder_-1854013440"/>
               </w:placeholder>
             </w:sdtPr>
-            <w:sdtEndPr/>
             <w:sdtContent>
               <w:r>
                 <w:rPr>
@@ -3037,7 +2980,6 @@
                 <w:docPart w:val="DefaultPlaceholder_-1854013440"/>
               </w:placeholder>
             </w:sdtPr>
-            <w:sdtEndPr/>
             <w:sdtContent>
               <w:r>
                 <w:rPr>
@@ -3061,7 +3003,6 @@
                 <w:docPart w:val="DefaultPlaceholder_-1854013440"/>
               </w:placeholder>
             </w:sdtPr>
-            <w:sdtEndPr/>
             <w:sdtContent>
               <w:r>
                 <w:rPr>
@@ -3094,7 +3035,6 @@
                 <w:docPart w:val="DefaultPlaceholder_-1854013440"/>
               </w:placeholder>
             </w:sdtPr>
-            <w:sdtEndPr/>
             <w:sdtContent>
               <w:r>
                 <w:rPr>
@@ -3138,7 +3078,6 @@
                 <w:docPart w:val="DefaultPlaceholder_-1854013440"/>
               </w:placeholder>
             </w:sdtPr>
-            <w:sdtEndPr/>
             <w:sdtContent>
               <w:r>
                 <w:rPr>
@@ -3204,7 +3143,6 @@
                 <w:docPart w:val="DefaultPlaceholder_-1854013440"/>
               </w:placeholder>
             </w:sdtPr>
-            <w:sdtEndPr/>
             <w:sdtContent>
               <w:r>
                 <w:rPr>
@@ -3280,15 +3218,7 @@
         </w:p>
         <w:p>
           <w:r>
-            <w:t xml:space="preserve">The following objectives will be performed </w:t>
-          </w:r>
-          <w:proofErr w:type="gramStart"/>
-          <w:r>
-            <w:t>in order to</w:t>
-          </w:r>
-          <w:proofErr w:type="gramEnd"/>
-          <w:r>
-            <w:t xml:space="preserve"> complete this project:</w:t>
+            <w:t>The following objectives will be performed in order to complete this project:</w:t>
           </w:r>
         </w:p>
         <w:p>
@@ -3485,15 +3415,7 @@
             <w:t>Evaluation</w:t>
           </w:r>
           <w:r>
-            <w:t xml:space="preserve"> – Complete an evaluation upon completion of the project, and include any the process and improvements, also </w:t>
-          </w:r>
-          <w:proofErr w:type="gramStart"/>
-          <w:r>
-            <w:t>future plans</w:t>
-          </w:r>
-          <w:proofErr w:type="gramEnd"/>
-          <w:r>
-            <w:t>.</w:t>
+            <w:t xml:space="preserve"> – Complete an evaluation upon completion of the project, and include any the process and improvements, also future plans.</w:t>
           </w:r>
         </w:p>
         <w:p>
@@ -3568,7 +3490,13 @@
             <w:t xml:space="preserve">4.4 </w:t>
           </w:r>
           <w:r>
-            <w:t>Key Functions of Porect</w:t>
+            <w:t>Key Functions of P</w:t>
+          </w:r>
+          <w:r>
+            <w:t>roj</w:t>
+          </w:r>
+          <w:r>
+            <w:t>ect</w:t>
           </w:r>
           <w:bookmarkEnd w:id="7"/>
         </w:p>
@@ -3600,15 +3528,7 @@
             <w:spacing w:before="0" w:after="0" w:line="240" w:lineRule="auto"/>
           </w:pPr>
           <w:r>
-            <w:t xml:space="preserve">Provide an </w:t>
-          </w:r>
-          <w:proofErr w:type="gramStart"/>
-          <w:r>
-            <w:t>engaging multiple-choice quizzes</w:t>
-          </w:r>
-          <w:proofErr w:type="gramEnd"/>
-          <w:r>
-            <w:t xml:space="preserve"> to assess users’ knowledge.</w:t>
+            <w:t>Provide an engaging multiple-choice quizzes to assess users’ knowledge.</w:t>
           </w:r>
         </w:p>
         <w:p>
@@ -3652,15 +3572,7 @@
         </w:p>
         <w:p>
           <w:r>
-            <w:t xml:space="preserve">An online user guide accessible from the world wide web tailored to senior citizens, which can take advantage off, as the website will guide comprehensive resources to detect and prevent cybercrimes effectively. This guide will offer interactive quizzes which are bespoke designed for seniors, to evaluate users understanding and readiness to tackle cyber threats head-on. Features for this online user guide will be implemented from the literature review, and from the questionaries constructed and given out to senior citizens </w:t>
-          </w:r>
-          <w:proofErr w:type="gramStart"/>
-          <w:r>
-            <w:t>in order to</w:t>
-          </w:r>
-          <w:proofErr w:type="gramEnd"/>
-          <w:r>
-            <w:t xml:space="preserve"> retrieve relevant information needed in real time. This product not only will be helpful and expand their knowledge, but also aims to safeguard users from making the same mistakes again. Furthermore, our online user guide will come with a dedicated section for news, and blog posts regularly updated, delivering timely insights into the ever-evolving tactics by cybercriminals. </w:t>
+            <w:t xml:space="preserve">An online user guide accessible from the world wide web tailored to senior citizens, which can take advantage off, as the website will guide comprehensive resources to detect and prevent cybercrimes effectively. This guide will offer interactive quizzes which are bespoke designed for seniors, to evaluate users understanding and readiness to tackle cyber threats head-on. Features for this online user guide will be implemented from the literature review, and from the questionaries constructed and given out to senior citizens in order to retrieve relevant information needed in real time. This product not only will be helpful and expand their knowledge, but also aims to safeguard users from making the same mistakes again. Furthermore, our online user guide will come with a dedicated section for news, and blog posts regularly updated, delivering timely insights into the ever-evolving tactics by cybercriminals. </w:t>
           </w:r>
         </w:p>
         <w:p/>
@@ -3741,6 +3653,26 @@
           </w:r>
           <w:r>
             <w:t>.</w:t>
+          </w:r>
+        </w:p>
+        <w:p>
+          <w:r>
+            <w:rPr>
+              <w:highlight w:val="yellow"/>
+            </w:rPr>
+            <w:t>**</w:t>
+          </w:r>
+          <w:r>
+            <w:rPr>
+              <w:highlight w:val="yellow"/>
+            </w:rPr>
+            <w:t>WHAT IS AN ELDERLY</w:t>
+          </w:r>
+          <w:r>
+            <w:rPr>
+              <w:highlight w:val="yellow"/>
+            </w:rPr>
+            <w:t>**</w:t>
           </w:r>
         </w:p>
         <w:p>
@@ -3762,11 +3694,9 @@
               <w:color w:val="000000"/>
             </w:rPr>
           </w:pPr>
-          <w:proofErr w:type="gramStart"/>
-          <w:r>
-            <w:t>Cybercrime,</w:t>
-          </w:r>
-          <w:proofErr w:type="gramEnd"/>
+          <w:r>
+            <w:t>Cybercrime</w:t>
+          </w:r>
           <w:r>
             <w:t xml:space="preserve"> is a term which captures a wide range of illegal activities conducted through the digital landscape, </w:t>
           </w:r>
@@ -3793,27 +3723,12 @@
                 <w:docPart w:val="DefaultPlaceholder_-1854013440"/>
               </w:placeholder>
             </w:sdtPr>
-            <w:sdtEndPr/>
             <w:sdtContent>
               <w:r>
                 <w:rPr>
                   <w:color w:val="000000"/>
                 </w:rPr>
-                <w:t>(</w:t>
-              </w:r>
-              <w:proofErr w:type="spellStart"/>
-              <w:r>
-                <w:rPr>
-                  <w:color w:val="000000"/>
-                </w:rPr>
-                <w:t>Arshey</w:t>
-              </w:r>
-              <w:proofErr w:type="spellEnd"/>
-              <w:r>
-                <w:rPr>
-                  <w:color w:val="000000"/>
-                </w:rPr>
-                <w:t xml:space="preserve"> and Angel Viji, 2021)</w:t>
+                <w:t>(Arshey and Angel Viji, 2021)</w:t>
               </w:r>
             </w:sdtContent>
           </w:sdt>
@@ -3836,7 +3751,11 @@
             <w:t>universal</w:t>
           </w:r>
           <w:r>
-            <w:t xml:space="preserve"> nature of technology in our daily lives, from online banking to social media, creates vulnerabilities that cybercriminals exploit for personal gain. These crimes can target individuals, businesses, and even government institutions, resulting in financial losses, data breaches, and disruption of critical infrastructure </w:t>
+            <w:t xml:space="preserve"> nature of technology in our daily lives, from online banking to social media, creates vulnerabilities that cybercriminals exploit for personal gain. These crimes can target individuals, businesses, and even government </w:t>
+          </w:r>
+          <w:r>
+            <w:lastRenderedPageBreak/>
+            <w:t xml:space="preserve">institutions, resulting in financial losses, data breaches, and disruption of critical infrastructure </w:t>
           </w:r>
           <w:sdt>
             <w:sdtPr>
@@ -3849,41 +3768,12 @@
                 <w:docPart w:val="DefaultPlaceholder_-1854013440"/>
               </w:placeholder>
             </w:sdtPr>
-            <w:sdtEndPr/>
             <w:sdtContent>
               <w:r>
                 <w:rPr>
                   <w:color w:val="000000"/>
                 </w:rPr>
-                <w:t>(</w:t>
-              </w:r>
-              <w:proofErr w:type="spellStart"/>
-              <w:r>
-                <w:rPr>
-                  <w:color w:val="000000"/>
-                </w:rPr>
-                <w:t>Bendovschi</w:t>
-              </w:r>
-              <w:proofErr w:type="spellEnd"/>
-              <w:r>
-                <w:rPr>
-                  <w:color w:val="000000"/>
-                </w:rPr>
-                <w:t xml:space="preserve"> and Al-</w:t>
-              </w:r>
-              <w:proofErr w:type="spellStart"/>
-              <w:r>
-                <w:rPr>
-                  <w:color w:val="000000"/>
-                </w:rPr>
-                <w:t>Nemrat</w:t>
-              </w:r>
-              <w:proofErr w:type="spellEnd"/>
-              <w:r>
-                <w:rPr>
-                  <w:color w:val="000000"/>
-                </w:rPr>
-                <w:t>, 2016)</w:t>
+                <w:t>(Bendovschi and Al-Nemrat, 2016)</w:t>
               </w:r>
             </w:sdtContent>
           </w:sdt>
@@ -3908,7 +3798,6 @@
         </w:p>
         <w:p>
           <w:r>
-            <w:lastRenderedPageBreak/>
             <w:t xml:space="preserve">The landscape </w:t>
           </w:r>
           <w:r>
@@ -3952,7 +3841,6 @@
                 <w:docPart w:val="DefaultPlaceholder_-1854013440"/>
               </w:placeholder>
             </w:sdtPr>
-            <w:sdtEndPr/>
             <w:sdtContent>
               <w:r>
                 <w:rPr>
@@ -4056,7 +3944,6 @@
                 <w:docPart w:val="DefaultPlaceholder_-1854013440"/>
               </w:placeholder>
             </w:sdtPr>
-            <w:sdtEndPr/>
             <w:sdtContent>
               <w:r>
                 <w:rPr>
@@ -4149,7 +4036,6 @@
                 <w:docPart w:val="DefaultPlaceholder_-1854013440"/>
               </w:placeholder>
             </w:sdtPr>
-            <w:sdtEndPr/>
             <w:sdtContent>
               <w:r>
                 <w:rPr>
@@ -4236,27 +4122,12 @@
                 <w:docPart w:val="DefaultPlaceholder_-1854013440"/>
               </w:placeholder>
             </w:sdtPr>
-            <w:sdtEndPr/>
             <w:sdtContent>
               <w:r>
                 <w:rPr>
                   <w:color w:val="000000"/>
                 </w:rPr>
-                <w:t>(</w:t>
-              </w:r>
-              <w:proofErr w:type="spellStart"/>
-              <w:r>
-                <w:rPr>
-                  <w:color w:val="000000"/>
-                </w:rPr>
-                <w:t>Thangiah</w:t>
-              </w:r>
-              <w:proofErr w:type="spellEnd"/>
-              <w:r>
-                <w:rPr>
-                  <w:color w:val="000000"/>
-                </w:rPr>
-                <w:t>, Basri and Sulaiman, 2012)</w:t>
+                <w:t>(Thangiah, Basri and Sulaiman, 2012)</w:t>
               </w:r>
             </w:sdtContent>
           </w:sdt>
@@ -4298,7 +4169,6 @@
                 <w:docPart w:val="DefaultPlaceholder_-1854013440"/>
               </w:placeholder>
             </w:sdtPr>
-            <w:sdtEndPr/>
             <w:sdtContent>
               <w:r>
                 <w:rPr>
@@ -4326,15 +4196,7 @@
             <w:t xml:space="preserve">. </w:t>
           </w:r>
           <w:r>
-            <w:t xml:space="preserve">Peter </w:t>
-          </w:r>
-          <w:proofErr w:type="spellStart"/>
-          <w:r>
-            <w:t>Lošonczi</w:t>
-          </w:r>
-          <w:proofErr w:type="spellEnd"/>
-          <w:r>
-            <w:t xml:space="preserve"> discusses how older individuals often utilise the internet for recreational purposes, communication, financial transactions, and public encounters, despite their limited understanding of computer terminology. Consequently, they are vulnerable to security threats that can strike unpredictably</w:t>
+            <w:t>Peter Lošonczi discusses how older individuals often utilise the internet for recreational purposes, communication, financial transactions, and public encounters, despite their limited understanding of computer terminology. Consequently, they are vulnerable to security threats that can strike unpredictably</w:t>
           </w:r>
           <w:r>
             <w:t xml:space="preserve"> </w:t>
@@ -4350,27 +4212,12 @@
                 <w:docPart w:val="DefaultPlaceholder_-1854013440"/>
               </w:placeholder>
             </w:sdtPr>
-            <w:sdtEndPr/>
             <w:sdtContent>
               <w:r>
                 <w:rPr>
                   <w:color w:val="000000"/>
                 </w:rPr>
-                <w:t>(</w:t>
-              </w:r>
-              <w:proofErr w:type="spellStart"/>
-              <w:r>
-                <w:rPr>
-                  <w:color w:val="000000"/>
-                </w:rPr>
-                <w:t>Lošonczi</w:t>
-              </w:r>
-              <w:proofErr w:type="spellEnd"/>
-              <w:r>
-                <w:rPr>
-                  <w:color w:val="000000"/>
-                </w:rPr>
-                <w:t>, 2018)</w:t>
+                <w:t>(Lošonczi, 2018)</w:t>
               </w:r>
             </w:sdtContent>
           </w:sdt>
@@ -4424,7 +4271,6 @@
                 <w:docPart w:val="DefaultPlaceholder_-1854013440"/>
               </w:placeholder>
             </w:sdtPr>
-            <w:sdtEndPr/>
             <w:sdtContent>
               <w:r>
                 <w:rPr>
@@ -4463,27 +4309,12 @@
                 <w:docPart w:val="DefaultPlaceholder_-1854013440"/>
               </w:placeholder>
             </w:sdtPr>
-            <w:sdtEndPr/>
             <w:sdtContent>
               <w:r>
                 <w:rPr>
                   <w:color w:val="000000"/>
                 </w:rPr>
-                <w:t>(</w:t>
-              </w:r>
-              <w:proofErr w:type="spellStart"/>
-              <w:r>
-                <w:rPr>
-                  <w:color w:val="000000"/>
-                </w:rPr>
-                <w:t>Fdic</w:t>
-              </w:r>
-              <w:proofErr w:type="spellEnd"/>
-              <w:r>
-                <w:rPr>
-                  <w:color w:val="000000"/>
-                </w:rPr>
-                <w:t>, 2021)</w:t>
+                <w:t>(Fdic, 2021)</w:t>
               </w:r>
             </w:sdtContent>
           </w:sdt>
@@ -4497,21 +4328,8 @@
               <w:color w:val="000000"/>
             </w:rPr>
           </w:pPr>
-          <w:proofErr w:type="spellStart"/>
-          <w:r>
-            <w:t>Dr.</w:t>
-          </w:r>
-          <w:proofErr w:type="spellEnd"/>
-          <w:r>
-            <w:t xml:space="preserve"> Vasileios </w:t>
-          </w:r>
-          <w:proofErr w:type="spellStart"/>
-          <w:r>
-            <w:t>Karagiannopoulos</w:t>
-          </w:r>
-          <w:proofErr w:type="spellEnd"/>
-          <w:r>
-            <w:t xml:space="preserve"> discusses a poll undertaken by Age UK, which found that 53% of the participants were victims of internet fraud, and that 1 in 12 individuals fell for the scam. Furthermore, 33% of those affected lost more than £1000 </w:t>
+          <w:r>
+            <w:t xml:space="preserve">Dr. Vasileios Karagiannopoulos discusses a poll undertaken by Age UK, which found that 53% of the participants were victims of internet fraud, and that 1 in 12 individuals fell for the scam. Furthermore, 33% of those affected lost more than £1000 </w:t>
           </w:r>
           <w:sdt>
             <w:sdtPr>
@@ -4521,27 +4339,12 @@
                 <w:docPart w:val="DefaultPlaceholder_-1854013440"/>
               </w:placeholder>
             </w:sdtPr>
-            <w:sdtEndPr/>
             <w:sdtContent>
               <w:r>
                 <w:rPr>
                   <w:rFonts w:eastAsia="Times New Roman"/>
                 </w:rPr>
-                <w:t>(</w:t>
-              </w:r>
-              <w:proofErr w:type="spellStart"/>
-              <w:r>
-                <w:rPr>
-                  <w:rFonts w:eastAsia="Times New Roman"/>
-                </w:rPr>
-                <w:t>Karagiannopoulos</w:t>
-              </w:r>
-              <w:proofErr w:type="spellEnd"/>
-              <w:r>
-                <w:rPr>
-                  <w:rFonts w:eastAsia="Times New Roman"/>
-                </w:rPr>
-                <w:t xml:space="preserve"> </w:t>
+                <w:t xml:space="preserve">(Karagiannopoulos </w:t>
               </w:r>
               <w:r>
                 <w:rPr>
@@ -4576,27 +4379,12 @@
                 <w:docPart w:val="DefaultPlaceholder_-1854013440"/>
               </w:placeholder>
             </w:sdtPr>
-            <w:sdtEndPr/>
             <w:sdtContent>
               <w:r>
                 <w:rPr>
                   <w:color w:val="000000"/>
                 </w:rPr>
-                <w:t xml:space="preserve">(Javidi and </w:t>
-              </w:r>
-              <w:proofErr w:type="spellStart"/>
-              <w:r>
-                <w:rPr>
-                  <w:color w:val="000000"/>
-                </w:rPr>
-                <w:t>Sheybani</w:t>
-              </w:r>
-              <w:proofErr w:type="spellEnd"/>
-              <w:r>
-                <w:rPr>
-                  <w:color w:val="000000"/>
-                </w:rPr>
-                <w:t>, 2018)</w:t>
+                <w:t>(Javidi and Sheybani, 2018)</w:t>
               </w:r>
             </w:sdtContent>
           </w:sdt>
@@ -4617,27 +4405,12 @@
                 <w:docPart w:val="DefaultPlaceholder_-1854013440"/>
               </w:placeholder>
             </w:sdtPr>
-            <w:sdtEndPr/>
             <w:sdtContent>
               <w:r>
                 <w:rPr>
                   <w:color w:val="000000"/>
                 </w:rPr>
-                <w:t>(</w:t>
-              </w:r>
-              <w:proofErr w:type="spellStart"/>
-              <w:r>
-                <w:rPr>
-                  <w:color w:val="000000"/>
-                </w:rPr>
-                <w:t>Sugunaraj</w:t>
-              </w:r>
-              <w:proofErr w:type="spellEnd"/>
-              <w:r>
-                <w:rPr>
-                  <w:color w:val="000000"/>
-                </w:rPr>
-                <w:t>, Ramchandra and Ranganathan, 2022a)</w:t>
+                <w:t>(Sugunaraj, Ramchandra and Ranganathan, 2022a)</w:t>
               </w:r>
             </w:sdtContent>
           </w:sdt>
@@ -4665,7 +4438,6 @@
                 <w:docPart w:val="DefaultPlaceholder_-1854013440"/>
               </w:placeholder>
             </w:sdtPr>
-            <w:sdtEndPr/>
             <w:sdtContent>
               <w:r>
                 <w:rPr>
@@ -4709,32 +4481,21 @@
                 <w:docPart w:val="DefaultPlaceholder_-1854013440"/>
               </w:placeholder>
             </w:sdtPr>
-            <w:sdtEndPr/>
             <w:sdtContent>
               <w:r>
                 <w:rPr>
                   <w:color w:val="000000"/>
                 </w:rPr>
-                <w:t>(</w:t>
-              </w:r>
-              <w:proofErr w:type="spellStart"/>
-              <w:r>
-                <w:rPr>
-                  <w:color w:val="000000"/>
-                </w:rPr>
-                <w:t>Sugunaraj</w:t>
-              </w:r>
-              <w:proofErr w:type="spellEnd"/>
-              <w:r>
-                <w:rPr>
-                  <w:color w:val="000000"/>
-                </w:rPr>
-                <w:t>, Ramchandra and Ranganathan, 2022a)</w:t>
+                <w:t>(Sugunaraj, Ramchandra and Ranganathan, 2022a)</w:t>
               </w:r>
             </w:sdtContent>
           </w:sdt>
           <w:r>
-            <w:t xml:space="preserve"> or convincing narratives employed by cybercriminals. Additionally, some seniors might be hesitant to admit cognitive difficulties, further hindering their ability to recognize and respond to cyber threats effectively </w:t>
+            <w:t xml:space="preserve"> or convincing narratives employed by cybercriminals. Additionally, some seniors might be </w:t>
+          </w:r>
+          <w:r>
+            <w:lastRenderedPageBreak/>
+            <w:t xml:space="preserve">hesitant to admit cognitive difficulties, further hindering their ability to recognize and respond to cyber threats effectively </w:t>
           </w:r>
           <w:sdt>
             <w:sdtPr>
@@ -4747,27 +4508,12 @@
                 <w:docPart w:val="DefaultPlaceholder_-1854013440"/>
               </w:placeholder>
             </w:sdtPr>
-            <w:sdtEndPr/>
             <w:sdtContent>
               <w:r>
                 <w:rPr>
                   <w:color w:val="000000"/>
                 </w:rPr>
-                <w:t xml:space="preserve">(Banovic, </w:t>
-              </w:r>
-              <w:proofErr w:type="gramStart"/>
-              <w:r>
-                <w:rPr>
-                  <w:color w:val="000000"/>
-                </w:rPr>
-                <w:t>Zunic</w:t>
-              </w:r>
-              <w:proofErr w:type="gramEnd"/>
-              <w:r>
-                <w:rPr>
-                  <w:color w:val="000000"/>
-                </w:rPr>
-                <w:t xml:space="preserve"> and Sinanovic, 2018)</w:t>
+                <w:t>(Banovic, Zunic and Sinanovic, 2018)</w:t>
               </w:r>
             </w:sdtContent>
           </w:sdt>
@@ -4784,7 +4530,6 @@
           </w:pPr>
           <w:bookmarkStart w:id="13" w:name="_Toc163690794"/>
           <w:r>
-            <w:lastRenderedPageBreak/>
             <w:t xml:space="preserve">5.4 Cyber Issues and Challenges Among the </w:t>
           </w:r>
           <w:r>
@@ -4822,27 +4567,12 @@
                 <w:docPart w:val="DefaultPlaceholder_-1854013440"/>
               </w:placeholder>
             </w:sdtPr>
-            <w:sdtEndPr/>
             <w:sdtContent>
               <w:r>
                 <w:rPr>
                   <w:color w:val="000000"/>
                 </w:rPr>
-                <w:t xml:space="preserve">(Hunsaker and </w:t>
-              </w:r>
-              <w:proofErr w:type="spellStart"/>
-              <w:r>
-                <w:rPr>
-                  <w:color w:val="000000"/>
-                </w:rPr>
-                <w:t>Hargittai</w:t>
-              </w:r>
-              <w:proofErr w:type="spellEnd"/>
-              <w:r>
-                <w:rPr>
-                  <w:color w:val="000000"/>
-                </w:rPr>
-                <w:t>, 2018)</w:t>
+                <w:t>(Hunsaker and Hargittai, 2018)</w:t>
               </w:r>
             </w:sdtContent>
           </w:sdt>
@@ -4857,7 +4587,6 @@
                 <w:docPart w:val="DefaultPlaceholder_-1854013440"/>
               </w:placeholder>
             </w:sdtPr>
-            <w:sdtEndPr/>
             <w:sdtContent>
               <w:r>
                 <w:rPr>
@@ -4925,15 +4654,7 @@
         </w:p>
         <w:p>
           <w:r>
-            <w:t xml:space="preserve">Contrary to younger consumers, </w:t>
-          </w:r>
-          <w:proofErr w:type="gramStart"/>
-          <w:r>
-            <w:t>the majority of</w:t>
-          </w:r>
-          <w:proofErr w:type="gramEnd"/>
-          <w:r>
-            <w:t xml:space="preserve"> seniors experience the "grey digital divide" in the sense that they do not dedicate as much time to using the Internet</w:t>
+            <w:t>Contrary to younger consumers, the majority of seniors experience the "grey digital divide" in the sense that they do not dedicate as much time to using the Internet</w:t>
           </w:r>
           <w:r>
             <w:t xml:space="preserve"> </w:t>
@@ -4946,27 +4667,12 @@
                 <w:docPart w:val="DefaultPlaceholder_-1854013440"/>
               </w:placeholder>
             </w:sdtPr>
-            <w:sdtEndPr/>
             <w:sdtContent>
               <w:r>
                 <w:rPr>
                   <w:rFonts w:eastAsia="Times New Roman"/>
                 </w:rPr>
-                <w:t>(</w:t>
-              </w:r>
-              <w:proofErr w:type="spellStart"/>
-              <w:r>
-                <w:rPr>
-                  <w:rFonts w:eastAsia="Times New Roman"/>
-                </w:rPr>
-                <w:t>Rengamani</w:t>
-              </w:r>
-              <w:proofErr w:type="spellEnd"/>
-              <w:r>
-                <w:rPr>
-                  <w:rFonts w:eastAsia="Times New Roman"/>
-                </w:rPr>
-                <w:t xml:space="preserve"> </w:t>
+                <w:t xml:space="preserve">(Rengamani </w:t>
               </w:r>
               <w:r>
                 <w:rPr>
@@ -5013,7 +4719,6 @@
                 <w:docPart w:val="CEF3F49CBD2A4E96A3D04AD60984F8EF"/>
               </w:placeholder>
             </w:sdtPr>
-            <w:sdtEndPr/>
             <w:sdtContent>
               <w:r>
                 <w:rPr>
@@ -5058,7 +4763,6 @@
                 <w:docPart w:val="DefaultPlaceholder_-1854013440"/>
               </w:placeholder>
             </w:sdtPr>
-            <w:sdtEndPr/>
             <w:sdtContent>
               <w:r>
                 <w:rPr>
@@ -5099,7 +4803,6 @@
                 <w:docPart w:val="DefaultPlaceholder_-1854013440"/>
               </w:placeholder>
             </w:sdtPr>
-            <w:sdtEndPr/>
             <w:sdtContent>
               <w:r>
                 <w:rPr>
@@ -5153,7 +4856,6 @@
                 <w:docPart w:val="DefaultPlaceholder_-1854013440"/>
               </w:placeholder>
             </w:sdtPr>
-            <w:sdtEndPr/>
             <w:sdtContent>
               <w:r>
                 <w:rPr>
@@ -5194,7 +4896,6 @@
                 <w:docPart w:val="DefaultPlaceholder_-1854013440"/>
               </w:placeholder>
             </w:sdtPr>
-            <w:sdtEndPr/>
             <w:sdtContent>
               <w:r>
                 <w:rPr>
@@ -5244,7 +4945,6 @@
                 <w:docPart w:val="DefaultPlaceholder_-1854013440"/>
               </w:placeholder>
             </w:sdtPr>
-            <w:sdtEndPr/>
             <w:sdtContent>
               <w:r>
                 <w:rPr>
@@ -5287,7 +4987,6 @@
                 <w:docPart w:val="DefaultPlaceholder_-1854013440"/>
               </w:placeholder>
             </w:sdtPr>
-            <w:sdtEndPr/>
             <w:sdtContent>
               <w:r>
                 <w:rPr>
@@ -5334,7 +5033,6 @@
                 <w:docPart w:val="DefaultPlaceholder_-1854013440"/>
               </w:placeholder>
             </w:sdtPr>
-            <w:sdtEndPr/>
             <w:sdtContent>
               <w:r>
                 <w:rPr>
@@ -5381,7 +5079,6 @@
                 <w:docPart w:val="B6C08490BC644822973708358C94F241"/>
               </w:placeholder>
             </w:sdtPr>
-            <w:sdtEndPr/>
             <w:sdtContent>
               <w:r>
                 <w:rPr>
@@ -5422,27 +5119,12 @@
                 <w:docPart w:val="DefaultPlaceholder_-1854013440"/>
               </w:placeholder>
             </w:sdtPr>
-            <w:sdtEndPr/>
             <w:sdtContent>
               <w:r>
                 <w:rPr>
                   <w:color w:val="000000"/>
                 </w:rPr>
-                <w:t xml:space="preserve">(Ebner, </w:t>
-              </w:r>
-              <w:proofErr w:type="spellStart"/>
-              <w:r>
-                <w:rPr>
-                  <w:color w:val="000000"/>
-                </w:rPr>
-                <w:t>Pehlivanoglu</w:t>
-              </w:r>
-              <w:proofErr w:type="spellEnd"/>
-              <w:r>
-                <w:rPr>
-                  <w:color w:val="000000"/>
-                </w:rPr>
-                <w:t xml:space="preserve"> and Shoenfelt, 2023)</w:t>
+                <w:t>(Ebner, Pehlivanoglu and Shoenfelt, 2023)</w:t>
               </w:r>
             </w:sdtContent>
           </w:sdt>
@@ -5458,7 +5140,6 @@
             <w:pStyle w:val="Heading4"/>
           </w:pPr>
           <w:r>
-            <w:lastRenderedPageBreak/>
             <w:t>5.</w:t>
           </w:r>
           <w:r>
@@ -5504,7 +5185,6 @@
                 <w:docPart w:val="DefaultPlaceholder_-1854013440"/>
               </w:placeholder>
             </w:sdtPr>
-            <w:sdtEndPr/>
             <w:sdtContent>
               <w:r>
                 <w:rPr>
@@ -5557,7 +5237,6 @@
                 <w:docPart w:val="DCF5FA475602445380E5D678EADD50E6"/>
               </w:placeholder>
             </w:sdtPr>
-            <w:sdtEndPr/>
             <w:sdtContent>
               <w:r>
                 <w:rPr>
@@ -5650,7 +5329,6 @@
                 <w:docPart w:val="DefaultPlaceholder_-1854013440"/>
               </w:placeholder>
             </w:sdtPr>
-            <w:sdtEndPr/>
             <w:sdtContent>
               <w:r>
                 <w:rPr>
@@ -5682,7 +5360,6 @@
                 <w:docPart w:val="DefaultPlaceholder_-1854013440"/>
               </w:placeholder>
             </w:sdtPr>
-            <w:sdtEndPr/>
             <w:sdtContent>
               <w:r>
                 <w:rPr>
@@ -5699,15 +5376,7 @@
             <w:t>,</w:t>
           </w:r>
           <w:r>
-            <w:t xml:space="preserve"> also highlights the obstacles that prevent older persons from actively participating in digital activities. These hurdles encompass a variety of factors, including physical and cognitive limits, feelings of low self-confidence, and societal attitudes. </w:t>
-          </w:r>
-          <w:proofErr w:type="gramStart"/>
-          <w:r>
-            <w:t>Similar to</w:t>
-          </w:r>
-          <w:proofErr w:type="gramEnd"/>
-          <w:r>
-            <w:t xml:space="preserve"> the research conducted by van Deursen and van Dijk</w:t>
+            <w:t xml:space="preserve"> also highlights the obstacles that prevent older persons from actively participating in digital activities. These hurdles encompass a variety of factors, including physical and cognitive limits, feelings of low self-confidence, and societal attitudes. Similar to the research conducted by van Deursen and van Dijk</w:t>
           </w:r>
           <w:r>
             <w:t xml:space="preserve"> </w:t>
@@ -5723,7 +5392,6 @@
                 <w:docPart w:val="DefaultPlaceholder_-1854013440"/>
               </w:placeholder>
             </w:sdtPr>
-            <w:sdtEndPr/>
             <w:sdtContent>
               <w:r>
                 <w:rPr>
@@ -5764,21 +5432,7 @@
             <w:rPr>
               <w:highlight w:val="yellow"/>
             </w:rPr>
-            <w:t xml:space="preserve">Add </w:t>
-          </w:r>
-          <w:proofErr w:type="spellStart"/>
-          <w:r>
-            <w:rPr>
-              <w:highlight w:val="yellow"/>
-            </w:rPr>
-            <w:t>sutting</w:t>
-          </w:r>
-          <w:proofErr w:type="spellEnd"/>
-          <w:r>
-            <w:rPr>
-              <w:highlight w:val="yellow"/>
-            </w:rPr>
-            <w:t xml:space="preserve"> here!!!</w:t>
+            <w:t>Add sutting here!!!</w:t>
           </w:r>
         </w:p>
         <w:p>
@@ -5820,35 +5474,7 @@
                 <w:rPr>
                   <w:color w:val="000000"/>
                 </w:rPr>
-                <w:t xml:space="preserve">(Gupta, </w:t>
-              </w:r>
-              <w:proofErr w:type="spellStart"/>
-              <w:r>
-                <w:rPr>
-                  <w:color w:val="000000"/>
-                </w:rPr>
-                <w:t>Arachchilage</w:t>
-              </w:r>
-              <w:proofErr w:type="spellEnd"/>
-              <w:r>
-                <w:rPr>
-                  <w:color w:val="000000"/>
-                </w:rPr>
-                <w:t xml:space="preserve"> and </w:t>
-              </w:r>
-              <w:proofErr w:type="spellStart"/>
-              <w:r>
-                <w:rPr>
-                  <w:color w:val="000000"/>
-                </w:rPr>
-                <w:t>Psannis</w:t>
-              </w:r>
-              <w:proofErr w:type="spellEnd"/>
-              <w:r>
-                <w:rPr>
-                  <w:color w:val="000000"/>
-                </w:rPr>
-                <w:t>, 2018)</w:t>
+                <w:t>(Gupta, Arachchilage and Psannis, 2018)</w:t>
               </w:r>
             </w:sdtContent>
           </w:sdt>
@@ -5862,7 +5488,11 @@
             <w:t>as</w:t>
           </w:r>
           <w:r>
-            <w:t xml:space="preserve"> credit card information, or other account credentials, through false websites or emails</w:t>
+            <w:t xml:space="preserve"> credit card information, or other account credentials, </w:t>
+          </w:r>
+          <w:r>
+            <w:lastRenderedPageBreak/>
+            <w:t>through false websites or emails</w:t>
           </w:r>
           <w:r>
             <w:t xml:space="preserve"> for financial gains</w:t>
@@ -5946,16 +5576,7 @@
         </w:p>
         <w:p>
           <w:r>
-            <w:lastRenderedPageBreak/>
-            <w:t xml:space="preserve">The study by </w:t>
-          </w:r>
-          <w:proofErr w:type="spellStart"/>
-          <w:r>
-            <w:t>Sannd</w:t>
-          </w:r>
-          <w:proofErr w:type="spellEnd"/>
-          <w:r>
-            <w:t xml:space="preserve"> and Cook </w:t>
+            <w:t xml:space="preserve">The study by Sannd and Cook </w:t>
           </w:r>
           <w:sdt>
             <w:sdtPr>
@@ -5973,21 +5594,7 @@
                 <w:rPr>
                   <w:color w:val="000000"/>
                 </w:rPr>
-                <w:t>(</w:t>
-              </w:r>
-              <w:proofErr w:type="spellStart"/>
-              <w:r>
-                <w:rPr>
-                  <w:color w:val="000000"/>
-                </w:rPr>
-                <w:t>Sannd</w:t>
-              </w:r>
-              <w:proofErr w:type="spellEnd"/>
-              <w:r>
-                <w:rPr>
-                  <w:color w:val="000000"/>
-                </w:rPr>
-                <w:t xml:space="preserve"> and Cook, 2018)</w:t>
+                <w:t>(Sannd and Cook, 2018)</w:t>
               </w:r>
             </w:sdtContent>
           </w:sdt>
@@ -6013,34 +5620,12 @@
                 <w:rPr>
                   <w:color w:val="000000"/>
                 </w:rPr>
-                <w:t>(</w:t>
-              </w:r>
-              <w:proofErr w:type="spellStart"/>
-              <w:r>
-                <w:rPr>
-                  <w:color w:val="000000"/>
-                </w:rPr>
-                <w:t>Sugunaraj</w:t>
-              </w:r>
-              <w:proofErr w:type="spellEnd"/>
-              <w:r>
-                <w:rPr>
-                  <w:color w:val="000000"/>
-                </w:rPr>
-                <w:t>, Ramchandra and Ranganathan, 2022b)</w:t>
+                <w:t>(Sugunaraj, Ramchandra and Ranganathan, 2022b)</w:t>
               </w:r>
             </w:sdtContent>
           </w:sdt>
           <w:r>
-            <w:t xml:space="preserve"> highlights the susceptibility of elderly individuals in the United States to phishing scams, in which criminals impersonate trustworthy organisations </w:t>
-          </w:r>
-          <w:proofErr w:type="gramStart"/>
-          <w:r>
-            <w:t>in order to</w:t>
-          </w:r>
-          <w:proofErr w:type="gramEnd"/>
-          <w:r>
-            <w:t xml:space="preserve"> obtain personal information. The </w:t>
+            <w:t xml:space="preserve"> highlights the susceptibility of elderly individuals in the United States to phishing scams, in which criminals impersonate trustworthy organisations in order to obtain personal information. The </w:t>
           </w:r>
           <w:r>
             <w:t>study</w:t>
@@ -6048,16 +5633,11 @@
           <w:r>
             <w:t xml:space="preserve"> highlights the key indicators of phishing, such as unrequested verification appeals and emails containing grammatical errors, while emphasising the significance of vigilance and proper cyber hygiene habits. Scams are becoming more sophisticated due to the utilisation of advanced </w:t>
           </w:r>
-          <w:proofErr w:type="spellStart"/>
           <w:r>
             <w:t>e</w:t>
           </w:r>
           <w:r>
-            <w:t>strategies</w:t>
-          </w:r>
-          <w:proofErr w:type="spellEnd"/>
-          <w:r>
-            <w:t xml:space="preserve"> like as artificial intelligence and social engineering</w:t>
+            <w:t>strategies like as artificial intelligence and social engineering</w:t>
           </w:r>
           <w:r>
             <w:t xml:space="preserve"> </w:t>
@@ -6078,21 +5658,7 @@
                 <w:rPr>
                   <w:color w:val="000000"/>
                 </w:rPr>
-                <w:t>(</w:t>
-              </w:r>
-              <w:proofErr w:type="spellStart"/>
-              <w:r>
-                <w:rPr>
-                  <w:color w:val="000000"/>
-                </w:rPr>
-                <w:t>Shalke</w:t>
-              </w:r>
-              <w:proofErr w:type="spellEnd"/>
-              <w:r>
-                <w:rPr>
-                  <w:color w:val="000000"/>
-                </w:rPr>
-                <w:t xml:space="preserve"> and Achary, 2022)</w:t>
+                <w:t>(Shalke and Achary, 2022)</w:t>
               </w:r>
             </w:sdtContent>
           </w:sdt>
@@ -6136,21 +5702,7 @@
                 <w:rPr>
                   <w:color w:val="000000"/>
                 </w:rPr>
-                <w:t xml:space="preserve">(Karim, Lokman and </w:t>
-              </w:r>
-              <w:proofErr w:type="spellStart"/>
-              <w:r>
-                <w:rPr>
-                  <w:color w:val="000000"/>
-                </w:rPr>
-                <w:t>Redzuan</w:t>
-              </w:r>
-              <w:proofErr w:type="spellEnd"/>
-              <w:r>
-                <w:rPr>
-                  <w:color w:val="000000"/>
-                </w:rPr>
-                <w:t>, 2017)</w:t>
+                <w:t>(Karim, Lokman and Redzuan, 2017)</w:t>
               </w:r>
             </w:sdtContent>
           </w:sdt>
@@ -6197,21 +5749,7 @@
                 <w:rPr>
                   <w:color w:val="000000"/>
                 </w:rPr>
-                <w:t xml:space="preserve">(Dickerson, </w:t>
-              </w:r>
-              <w:proofErr w:type="spellStart"/>
-              <w:r>
-                <w:rPr>
-                  <w:color w:val="000000"/>
-                </w:rPr>
-                <w:t>Apeh</w:t>
-              </w:r>
-              <w:proofErr w:type="spellEnd"/>
-              <w:r>
-                <w:rPr>
-                  <w:color w:val="000000"/>
-                </w:rPr>
-                <w:t xml:space="preserve"> and Ollis, 2020)</w:t>
+                <w:t>(Dickerson, Apeh and Ollis, 2020)</w:t>
               </w:r>
             </w:sdtContent>
           </w:sdt>
@@ -6291,23 +5829,7 @@
                   <w:color w:val="000000"/>
                   <w:lang w:val="en-US"/>
                 </w:rPr>
-                <w:t xml:space="preserve">(Saad, Huda Sheikh Abdullah and </w:t>
-              </w:r>
-              <w:proofErr w:type="spellStart"/>
-              <w:r>
-                <w:rPr>
-                  <w:color w:val="000000"/>
-                  <w:lang w:val="en-US"/>
-                </w:rPr>
-                <w:t>Murah</w:t>
-              </w:r>
-              <w:proofErr w:type="spellEnd"/>
-              <w:r>
-                <w:rPr>
-                  <w:color w:val="000000"/>
-                  <w:lang w:val="en-US"/>
-                </w:rPr>
-                <w:t>, 2018)</w:t>
+                <w:t>(Saad, Huda Sheikh Abdullah and Murah, 2018)</w:t>
               </w:r>
             </w:sdtContent>
           </w:sdt>
@@ -6362,21 +5884,7 @@
                 <w:rPr>
                   <w:rFonts w:eastAsia="Times New Roman"/>
                 </w:rPr>
-                <w:t>(</w:t>
-              </w:r>
-              <w:proofErr w:type="spellStart"/>
-              <w:r>
-                <w:rPr>
-                  <w:rFonts w:eastAsia="Times New Roman"/>
-                </w:rPr>
-                <w:t>Alawida</w:t>
-              </w:r>
-              <w:proofErr w:type="spellEnd"/>
-              <w:r>
-                <w:rPr>
-                  <w:rFonts w:eastAsia="Times New Roman"/>
-                </w:rPr>
-                <w:t xml:space="preserve"> </w:t>
+                <w:t xml:space="preserve">(Alawida </w:t>
               </w:r>
               <w:r>
                 <w:rPr>
@@ -6441,7 +5949,11 @@
             <w:t>.</w:t>
           </w:r>
           <w:r>
-            <w:t xml:space="preserve"> In addition to that, their study has claimed that various older adults that includes those who do not have cognitive impairment are also vulnerable to the scams and </w:t>
+            <w:t xml:space="preserve"> In addition to that, their study has claimed that various older adults that includes those who do not have cognitive impairment are also vulnerable to the scams </w:t>
+          </w:r>
+          <w:r>
+            <w:lastRenderedPageBreak/>
+            <w:t xml:space="preserve">and </w:t>
           </w:r>
           <w:r>
             <w:t>frauds.</w:t>
@@ -6452,7 +5964,6 @@
         </w:p>
         <w:p>
           <w:r>
-            <w:lastRenderedPageBreak/>
             <w:t>Government Impersonation fraud is more effective because it exploits the tendency of the elderly to follow the law and respect authority. Fraudsters also know that many older people worry about identity theft and fall for the benefit of fraud</w:t>
           </w:r>
           <w:r>
@@ -6547,17 +6058,6 @@
         </w:p>
         <w:p>
           <w:pPr>
-            <w:pStyle w:val="Heading4"/>
-          </w:pPr>
-          <w:r>
-            <w:t xml:space="preserve">5.5.4 Identity Theft </w:t>
-          </w:r>
-          <w:r>
-            <w:t>// MAYBE</w:t>
-          </w:r>
-        </w:p>
-        <w:p>
-          <w:pPr>
             <w:pStyle w:val="Heading3"/>
           </w:pPr>
           <w:bookmarkStart w:id="15" w:name="_Toc163690796"/>
@@ -6571,23 +6071,7 @@
         </w:p>
         <w:p>
           <w:r>
-            <w:t xml:space="preserve">In a summary, the chapter has discussed about the basic understanding of cybercrime and its role in domains, </w:t>
-          </w:r>
-          <w:proofErr w:type="gramStart"/>
-          <w:r>
-            <w:t>later on</w:t>
-          </w:r>
-          <w:proofErr w:type="gramEnd"/>
-          <w:r>
-            <w:t xml:space="preserve"> the literature has identified about the higher vulnerability of cyberthreats towards the seniors in study. It has been found that lack of awareness and modern technology handling is making the seniors more vulnerable towards threats. In addition, the study has discussed about various threats and types along with social engineering techniques which shed light on various aspects at which the seniors are </w:t>
-          </w:r>
-          <w:proofErr w:type="gramStart"/>
-          <w:r>
-            <w:t>lacking</w:t>
-          </w:r>
-          <w:proofErr w:type="gramEnd"/>
-          <w:r>
-            <w:t xml:space="preserve"> and more work is required to be done. Even older adults with little experience with their cybersecurity by translating risks into easy-to-follow security </w:t>
+            <w:t xml:space="preserve">In a summary, the chapter has discussed about the basic understanding of cybercrime and its role in domains, later on the literature has identified about the higher vulnerability of cyberthreats towards the seniors in study. It has been found that lack of awareness and modern technology handling is making the seniors more vulnerable towards threats. In addition, the study has discussed about various threats and types along with social engineering techniques which shed light on various aspects at which the seniors are lacking and more work is required to be done. Even older adults with little experience with their cybersecurity by translating risks into easy-to-follow security </w:t>
           </w:r>
           <w:r>
             <w:t>course</w:t>
@@ -6596,13 +6080,7 @@
             <w:t xml:space="preserve"> tailored to their technical perspectives and needs freedom of </w:t>
           </w:r>
           <w:r>
-            <w:t>the subject.</w:t>
-          </w:r>
-          <w:r>
-            <w:t xml:space="preserve"> </w:t>
-          </w:r>
-          <w:r>
-            <w:t>As a result</w:t>
+            <w:t>the subject. As a result</w:t>
           </w:r>
           <w:r>
             <w:t xml:space="preserve">, </w:t>
@@ -8535,11 +8013,12 @@
   <w:font w:name="Symbol">
     <w:panose1 w:val="05050102010706020507"/>
     <w:charset w:val="02"/>
-    <w:family w:val="roman"/>
+    <w:family w:val="decorative"/>
     <w:pitch w:val="variable"/>
     <w:sig w:usb0="00000000" w:usb1="10000000" w:usb2="00000000" w:usb3="00000000" w:csb0="80000000" w:csb1="00000000"/>
   </w:font>
   <w:font w:name="Aptos">
+    <w:panose1 w:val="020B0004020202020204"/>
     <w:charset w:val="00"/>
     <w:family w:val="swiss"/>
     <w:pitch w:val="variable"/>
@@ -8574,6 +8053,7 @@
     <w:sig w:usb0="E0002EFF" w:usb1="C000785B" w:usb2="00000009" w:usb3="00000000" w:csb0="000001FF" w:csb1="00000000"/>
   </w:font>
   <w:font w:name="Aptos Display">
+    <w:panose1 w:val="020B0004020202020204"/>
     <w:charset w:val="00"/>
     <w:family w:val="swiss"/>
     <w:pitch w:val="variable"/>
@@ -8602,6 +8082,7 @@
     <w:rsid w:val="002709AB"/>
     <w:rsid w:val="00915B4A"/>
     <w:rsid w:val="00B94A6C"/>
+    <w:rsid w:val="00F92FDD"/>
   </w:rsids>
   <m:mathPr>
     <m:mathFont m:val="Cambria Math"/>

</xml_diff>